<commit_message>
Final Issue Fix Release
</commit_message>
<xml_diff>
--- a/doc/project.docx
+++ b/doc/project.docx
@@ -271,58 +271,22 @@
           <w:color w:val="000000"/>
           <w:shd w:val="clear" w:color="auto" w:fill="FFFFFF"/>
         </w:rPr>
-        <w:t>- Agent can send out standardized e-mail to the customer with one click (automated e-mail might contain personalized content from the fields of the Database, e.g. “Dear #</w:t>
-      </w:r>
-      <w:proofErr w:type="spellStart"/>
-      <w:r>
-        <w:rPr>
-          <w:rFonts w:asciiTheme="majorHAnsi" w:hAnsiTheme="majorHAnsi" w:cstheme="majorHAnsi"/>
-          <w:color w:val="000000"/>
-          <w:shd w:val="clear" w:color="auto" w:fill="FFFFFF"/>
-        </w:rPr>
-        <w:t>customername</w:t>
-      </w:r>
-      <w:proofErr w:type="spellEnd"/>
-      <w:r>
-        <w:rPr>
-          <w:rFonts w:asciiTheme="majorHAnsi" w:hAnsiTheme="majorHAnsi" w:cstheme="majorHAnsi"/>
-          <w:color w:val="000000"/>
-          <w:shd w:val="clear" w:color="auto" w:fill="FFFFFF"/>
-        </w:rPr>
-        <w:t>”)</w:t>
-      </w:r>
-      <w:r>
-        <w:rPr>
-          <w:rFonts w:asciiTheme="majorHAnsi" w:hAnsiTheme="majorHAnsi" w:cstheme="majorHAnsi"/>
-          <w:color w:val="000000"/>
-        </w:rPr>
-        <w:br/>
-      </w:r>
-      <w:r>
-        <w:rPr>
-          <w:rFonts w:asciiTheme="majorHAnsi" w:hAnsiTheme="majorHAnsi" w:cstheme="majorHAnsi"/>
-          <w:color w:val="000000"/>
-          <w:shd w:val="clear" w:color="auto" w:fill="FFFFFF"/>
-        </w:rPr>
-        <w:t>- Agent can send out standardized e-mail to the agent of this customer with one click (different automated e-mail, might contain personalized content from the fields of the Database, e.g. “Dear #</w:t>
-      </w:r>
-      <w:proofErr w:type="spellStart"/>
-      <w:r>
-        <w:rPr>
-          <w:rFonts w:asciiTheme="majorHAnsi" w:hAnsiTheme="majorHAnsi" w:cstheme="majorHAnsi"/>
-          <w:color w:val="000000"/>
-          <w:shd w:val="clear" w:color="auto" w:fill="FFFFFF"/>
-        </w:rPr>
-        <w:t>customername</w:t>
-      </w:r>
-      <w:proofErr w:type="spellEnd"/>
-      <w:r>
-        <w:rPr>
-          <w:rFonts w:asciiTheme="majorHAnsi" w:hAnsiTheme="majorHAnsi" w:cstheme="majorHAnsi"/>
-          <w:color w:val="000000"/>
-          <w:shd w:val="clear" w:color="auto" w:fill="FFFFFF"/>
-        </w:rPr>
-        <w:t>”)</w:t>
+        <w:t>- Agent can send out standardized e-mail to the customer with one click (automated e-mail might contain personalized content from the fields of the Database, e.g. “Dear #customername”)</w:t>
+      </w:r>
+      <w:r>
+        <w:rPr>
+          <w:rFonts w:asciiTheme="majorHAnsi" w:hAnsiTheme="majorHAnsi" w:cstheme="majorHAnsi"/>
+          <w:color w:val="000000"/>
+        </w:rPr>
+        <w:br/>
+      </w:r>
+      <w:r>
+        <w:rPr>
+          <w:rFonts w:asciiTheme="majorHAnsi" w:hAnsiTheme="majorHAnsi" w:cstheme="majorHAnsi"/>
+          <w:color w:val="000000"/>
+          <w:shd w:val="clear" w:color="auto" w:fill="FFFFFF"/>
+        </w:rPr>
+        <w:t>- Agent can send out standardized e-mail to the agent of this customer with one click (different automated e-mail, might contain personalized content from the fields of the Database, e.g. “Dear #customername”)</w:t>
       </w:r>
       <w:r>
         <w:rPr>
@@ -1956,51 +1920,7 @@
         <w:pStyle w:val="ListParagraph"/>
       </w:pPr>
     </w:p>
-    <w:p>
-      <w:pPr>
-        <w:pStyle w:val="ListParagraph"/>
-      </w:pPr>
-    </w:p>
-    <w:p>
-      <w:pPr>
-        <w:pStyle w:val="ListParagraph"/>
-      </w:pPr>
-    </w:p>
-    <w:p>
-      <w:pPr>
-        <w:pStyle w:val="ListParagraph"/>
-      </w:pPr>
-    </w:p>
-    <w:p>
-      <w:pPr>
-        <w:pStyle w:val="ListParagraph"/>
-      </w:pPr>
-    </w:p>
-    <w:p>
-      <w:pPr>
-        <w:pStyle w:val="ListParagraph"/>
-      </w:pPr>
-    </w:p>
-    <w:p>
-      <w:pPr>
-        <w:pStyle w:val="ListParagraph"/>
-      </w:pPr>
-    </w:p>
-    <w:p>
-      <w:pPr>
-        <w:pStyle w:val="ListParagraph"/>
-      </w:pPr>
-    </w:p>
-    <w:p>
-      <w:pPr>
-        <w:pStyle w:val="ListParagraph"/>
-      </w:pPr>
-    </w:p>
-    <w:p>
-      <w:pPr>
-        <w:pStyle w:val="ListParagraph"/>
-      </w:pPr>
-    </w:p>
+    <w:p/>
     <w:sectPr>
       <w:pgSz w:w="12240" w:h="15840"/>
       <w:pgMar w:top="1440" w:right="1440" w:bottom="1440" w:left="1440" w:header="720" w:footer="720" w:gutter="0"/>

</xml_diff>